<commit_message>
dodalem czesc grafik, oraz zupdatowalem dokument
grafiki sa typowo amatorskie, ale nie znam sie za bardzo na ui designie
</commit_message>
<xml_diff>
--- a/etap 3/PROJEKT ZESPOŁOWY.docx
+++ b/etap 3/PROJEKT ZESPOŁOWY.docx
@@ -372,6 +372,12 @@
                 <w:highlight w:val="white"/>
               </w:rPr>
             </w:pPr>
+            <w:r>
+              <w:rPr>
+                <w:highlight w:val="white"/>
+              </w:rPr>
+              <w:t>Emilian Bochenek</w:t>
+            </w:r>
           </w:p>
         </w:tc>
       </w:tr>
@@ -448,9 +454,9 @@
         </w:rPr>
       </w:pPr>
     </w:p>
-    <w:bookmarkStart w:id="0" w:name="_m02au0l9j35y" w:colFirst="0" w:colLast="0" w:displacedByCustomXml="next"/>
+    <w:bookmarkStart w:id="0" w:name="_yn0mhg8i5lwo" w:colFirst="0" w:colLast="0" w:displacedByCustomXml="next"/>
     <w:bookmarkEnd w:id="0" w:displacedByCustomXml="next"/>
-    <w:bookmarkStart w:id="1" w:name="_yn0mhg8i5lwo" w:colFirst="0" w:colLast="0" w:displacedByCustomXml="next"/>
+    <w:bookmarkStart w:id="1" w:name="_m02au0l9j35y" w:colFirst="0" w:colLast="0" w:displacedByCustomXml="next"/>
     <w:bookmarkEnd w:id="1" w:displacedByCustomXml="next"/>
     <w:sdt>
       <w:sdtPr>
@@ -2272,6 +2278,7 @@
         </w:numPr>
       </w:pPr>
       <w:r>
+        <w:lastRenderedPageBreak/>
         <w:t xml:space="preserve"> </w:t>
       </w:r>
       <w:bookmarkStart w:id="4" w:name="_Toc121081185"/>
@@ -2299,6 +2306,233 @@
     </w:p>
     <w:p>
       <w:pPr>
+        <w:pStyle w:val="Nagwek2"/>
+        <w:numPr>
+          <w:ilvl w:val="0"/>
+          <w:numId w:val="23"/>
+        </w:numPr>
+      </w:pPr>
+      <w:r>
+        <w:t>Strona główna</w:t>
+      </w:r>
+    </w:p>
+    <w:p>
+      <w:r>
+        <w:rPr>
+          <w:noProof/>
+        </w:rPr>
+        <w:drawing>
+          <wp:inline distT="0" distB="0" distL="0" distR="0" wp14:anchorId="325B63CA" wp14:editId="23820FCF">
+            <wp:extent cx="5724525" cy="4067175"/>
+            <wp:effectExtent l="0" t="0" r="9525" b="9525"/>
+            <wp:docPr id="1" name="Obraz 1"/>
+            <wp:cNvGraphicFramePr>
+              <a:graphicFrameLocks xmlns:a="http://schemas.openxmlformats.org/drawingml/2006/main" noChangeAspect="1"/>
+            </wp:cNvGraphicFramePr>
+            <a:graphic xmlns:a="http://schemas.openxmlformats.org/drawingml/2006/main">
+              <a:graphicData uri="http://schemas.openxmlformats.org/drawingml/2006/picture">
+                <pic:pic xmlns:pic="http://schemas.openxmlformats.org/drawingml/2006/picture">
+                  <pic:nvPicPr>
+                    <pic:cNvPr id="0" name="Picture 1"/>
+                    <pic:cNvPicPr>
+                      <a:picLocks noChangeAspect="1" noChangeArrowheads="1"/>
+                    </pic:cNvPicPr>
+                  </pic:nvPicPr>
+                  <pic:blipFill>
+                    <a:blip r:embed="rId9" cstate="print">
+                      <a:extLst>
+                        <a:ext uri="{28A0092B-C50C-407E-A947-70E740481C1C}">
+                          <a14:useLocalDpi xmlns:a14="http://schemas.microsoft.com/office/drawing/2010/main" val="0"/>
+                        </a:ext>
+                      </a:extLst>
+                    </a:blip>
+                    <a:srcRect/>
+                    <a:stretch>
+                      <a:fillRect/>
+                    </a:stretch>
+                  </pic:blipFill>
+                  <pic:spPr bwMode="auto">
+                    <a:xfrm>
+                      <a:off x="0" y="0"/>
+                      <a:ext cx="5724525" cy="4067175"/>
+                    </a:xfrm>
+                    <a:prstGeom prst="rect">
+                      <a:avLst/>
+                    </a:prstGeom>
+                    <a:noFill/>
+                    <a:ln>
+                      <a:noFill/>
+                    </a:ln>
+                  </pic:spPr>
+                </pic:pic>
+              </a:graphicData>
+            </a:graphic>
+          </wp:inline>
+        </w:drawing>
+      </w:r>
+    </w:p>
+    <w:p>
+      <w:pPr>
+        <w:pStyle w:val="Nagwek2"/>
+        <w:numPr>
+          <w:ilvl w:val="0"/>
+          <w:numId w:val="23"/>
+        </w:numPr>
+      </w:pPr>
+      <w:r>
+        <w:lastRenderedPageBreak/>
+        <w:t>Ekran Logowania</w:t>
+      </w:r>
+    </w:p>
+    <w:p>
+      <w:r>
+        <w:rPr>
+          <w:noProof/>
+        </w:rPr>
+        <w:drawing>
+          <wp:inline distT="0" distB="0" distL="0" distR="0" wp14:anchorId="40207C8F" wp14:editId="03E84638">
+            <wp:extent cx="5724525" cy="4067175"/>
+            <wp:effectExtent l="0" t="0" r="9525" b="9525"/>
+            <wp:docPr id="2" name="Obraz 2"/>
+            <wp:cNvGraphicFramePr>
+              <a:graphicFrameLocks xmlns:a="http://schemas.openxmlformats.org/drawingml/2006/main" noChangeAspect="1"/>
+            </wp:cNvGraphicFramePr>
+            <a:graphic xmlns:a="http://schemas.openxmlformats.org/drawingml/2006/main">
+              <a:graphicData uri="http://schemas.openxmlformats.org/drawingml/2006/picture">
+                <pic:pic xmlns:pic="http://schemas.openxmlformats.org/drawingml/2006/picture">
+                  <pic:nvPicPr>
+                    <pic:cNvPr id="0" name="Picture 2"/>
+                    <pic:cNvPicPr>
+                      <a:picLocks noChangeAspect="1" noChangeArrowheads="1"/>
+                    </pic:cNvPicPr>
+                  </pic:nvPicPr>
+                  <pic:blipFill>
+                    <a:blip r:embed="rId10" cstate="print">
+                      <a:extLst>
+                        <a:ext uri="{28A0092B-C50C-407E-A947-70E740481C1C}">
+                          <a14:useLocalDpi xmlns:a14="http://schemas.microsoft.com/office/drawing/2010/main" val="0"/>
+                        </a:ext>
+                      </a:extLst>
+                    </a:blip>
+                    <a:srcRect/>
+                    <a:stretch>
+                      <a:fillRect/>
+                    </a:stretch>
+                  </pic:blipFill>
+                  <pic:spPr bwMode="auto">
+                    <a:xfrm>
+                      <a:off x="0" y="0"/>
+                      <a:ext cx="5724525" cy="4067175"/>
+                    </a:xfrm>
+                    <a:prstGeom prst="rect">
+                      <a:avLst/>
+                    </a:prstGeom>
+                    <a:noFill/>
+                    <a:ln>
+                      <a:noFill/>
+                    </a:ln>
+                  </pic:spPr>
+                </pic:pic>
+              </a:graphicData>
+            </a:graphic>
+          </wp:inline>
+        </w:drawing>
+      </w:r>
+    </w:p>
+    <w:p>
+      <w:pPr>
+        <w:pStyle w:val="Nagwek2"/>
+        <w:numPr>
+          <w:ilvl w:val="0"/>
+          <w:numId w:val="23"/>
+        </w:numPr>
+      </w:pPr>
+      <w:r>
+        <w:lastRenderedPageBreak/>
+        <w:t>Edycja Zdjęcia</w:t>
+      </w:r>
+    </w:p>
+    <w:p>
+      <w:pPr>
+        <w:pStyle w:val="Nagwek2"/>
+        <w:numPr>
+          <w:ilvl w:val="0"/>
+          <w:numId w:val="23"/>
+        </w:numPr>
+      </w:pPr>
+      <w:r>
+        <w:t>Album</w:t>
+      </w:r>
+    </w:p>
+    <w:p>
+      <w:r>
+        <w:rPr>
+          <w:noProof/>
+        </w:rPr>
+        <w:drawing>
+          <wp:inline distT="0" distB="0" distL="0" distR="0" wp14:anchorId="7797ADEC" wp14:editId="106B1123">
+            <wp:extent cx="5724525" cy="4067175"/>
+            <wp:effectExtent l="0" t="0" r="9525" b="9525"/>
+            <wp:docPr id="4" name="Obraz 4"/>
+            <wp:cNvGraphicFramePr>
+              <a:graphicFrameLocks xmlns:a="http://schemas.openxmlformats.org/drawingml/2006/main" noChangeAspect="1"/>
+            </wp:cNvGraphicFramePr>
+            <a:graphic xmlns:a="http://schemas.openxmlformats.org/drawingml/2006/main">
+              <a:graphicData uri="http://schemas.openxmlformats.org/drawingml/2006/picture">
+                <pic:pic xmlns:pic="http://schemas.openxmlformats.org/drawingml/2006/picture">
+                  <pic:nvPicPr>
+                    <pic:cNvPr id="0" name="Picture 3"/>
+                    <pic:cNvPicPr>
+                      <a:picLocks noChangeAspect="1" noChangeArrowheads="1"/>
+                    </pic:cNvPicPr>
+                  </pic:nvPicPr>
+                  <pic:blipFill>
+                    <a:blip r:embed="rId11" cstate="print">
+                      <a:extLst>
+                        <a:ext uri="{28A0092B-C50C-407E-A947-70E740481C1C}">
+                          <a14:useLocalDpi xmlns:a14="http://schemas.microsoft.com/office/drawing/2010/main" val="0"/>
+                        </a:ext>
+                      </a:extLst>
+                    </a:blip>
+                    <a:srcRect/>
+                    <a:stretch>
+                      <a:fillRect/>
+                    </a:stretch>
+                  </pic:blipFill>
+                  <pic:spPr bwMode="auto">
+                    <a:xfrm>
+                      <a:off x="0" y="0"/>
+                      <a:ext cx="5724525" cy="4067175"/>
+                    </a:xfrm>
+                    <a:prstGeom prst="rect">
+                      <a:avLst/>
+                    </a:prstGeom>
+                    <a:noFill/>
+                    <a:ln>
+                      <a:noFill/>
+                    </a:ln>
+                  </pic:spPr>
+                </pic:pic>
+              </a:graphicData>
+            </a:graphic>
+          </wp:inline>
+        </w:drawing>
+      </w:r>
+    </w:p>
+    <w:p>
+      <w:pPr>
+        <w:pStyle w:val="Nagwek2"/>
+        <w:numPr>
+          <w:ilvl w:val="0"/>
+          <w:numId w:val="23"/>
+        </w:numPr>
+      </w:pPr>
+      <w:r>
+        <w:t>Rejestracja</w:t>
+      </w:r>
+    </w:p>
+    <w:p>
+      <w:pPr>
         <w:pStyle w:val="Nagwek1"/>
         <w:numPr>
           <w:ilvl w:val="0"/>
@@ -2413,7 +2647,6 @@
       </w:pPr>
       <w:bookmarkStart w:id="7" w:name="_Toc121081188"/>
       <w:r>
-        <w:lastRenderedPageBreak/>
         <w:t>Test zdjęć</w:t>
       </w:r>
       <w:bookmarkEnd w:id="7"/>
@@ -2490,10 +2723,7 @@
         <w:t xml:space="preserve"> szerokość</w:t>
       </w:r>
       <w:r>
-        <w:t xml:space="preserve"> i </w:t>
-      </w:r>
-      <w:r>
-        <w:t>data dodania</w:t>
+        <w:t xml:space="preserve"> i data dodania</w:t>
       </w:r>
       <w:r>
         <w:t xml:space="preserve"> została dodana automatycznie</w:t>
@@ -2532,6 +2762,7 @@
         </w:numPr>
       </w:pPr>
       <w:r>
+        <w:lastRenderedPageBreak/>
         <w:t xml:space="preserve"> </w:t>
       </w:r>
       <w:bookmarkStart w:id="9" w:name="_Toc121081190"/>
@@ -2598,10 +2829,7 @@
         <w:t>Sprawdzenie</w:t>
       </w:r>
       <w:r>
-        <w:t xml:space="preserve"> czy użytkownik ma uprawnienia aby usunąć zdjęcie</w:t>
-      </w:r>
-      <w:r>
-        <w:t>, i czy system zwraca odpowiednie kody odpowiedzi</w:t>
+        <w:t xml:space="preserve"> czy użytkownik ma uprawnienia aby usunąć zdjęcie, i czy system zwraca odpowiednie kody odpowiedzi</w:t>
       </w:r>
     </w:p>
     <w:p>
@@ -2696,10 +2924,7 @@
         </w:numPr>
       </w:pPr>
       <w:r>
-        <w:t>Sprawdzenie</w:t>
-      </w:r>
-      <w:r>
-        <w:t xml:space="preserve"> </w:t>
+        <w:t xml:space="preserve">Sprawdzenie </w:t>
       </w:r>
       <w:r>
         <w:t>czy zdjęcie</w:t>
@@ -2714,10 +2939,7 @@
         <w:t>y</w:t>
       </w:r>
       <w:r>
-        <w:t xml:space="preserve"> </w:t>
-      </w:r>
-      <w:r>
-        <w:t>edytowanie</w:t>
+        <w:t xml:space="preserve"> edytowanie</w:t>
       </w:r>
       <w:r>
         <w:t xml:space="preserve"> pomyślnie</w:t>
@@ -2923,7 +3145,6 @@
       </w:pPr>
       <w:bookmarkStart w:id="14" w:name="_Toc121081195"/>
       <w:r>
-        <w:lastRenderedPageBreak/>
         <w:t>Wylogowanie</w:t>
       </w:r>
       <w:bookmarkEnd w:id="14"/>
@@ -3017,6 +3238,7 @@
         </w:numPr>
       </w:pPr>
       <w:r>
+        <w:lastRenderedPageBreak/>
         <w:t xml:space="preserve"> </w:t>
       </w:r>
       <w:bookmarkStart w:id="17" w:name="_Toc121081198"/>
@@ -3034,19 +3256,7 @@
         </w:numPr>
       </w:pPr>
       <w:r>
-        <w:t>Sprawdzenie</w:t>
-      </w:r>
-      <w:r>
-        <w:t xml:space="preserve"> czy album</w:t>
-      </w:r>
-      <w:r>
-        <w:t xml:space="preserve"> został dodan</w:t>
-      </w:r>
-      <w:r>
-        <w:t>y</w:t>
-      </w:r>
-      <w:r>
-        <w:t xml:space="preserve"> do ulubionych</w:t>
+        <w:t>Sprawdzenie czy album został dodany do ulubionych</w:t>
       </w:r>
     </w:p>
     <w:p>
@@ -3058,16 +3268,7 @@
         </w:numPr>
       </w:pPr>
       <w:r>
-        <w:t>Sprawdzenie czy</w:t>
-      </w:r>
-      <w:r>
-        <w:t xml:space="preserve"> album</w:t>
-      </w:r>
-      <w:r>
-        <w:t xml:space="preserve"> jest zwracane w odpowiedzi w </w:t>
-      </w:r>
-      <w:r>
-        <w:t>liście polubionych albumów</w:t>
+        <w:t>Sprawdzenie czy album jest zwracane w odpowiedzi w liście polubionych albumów</w:t>
       </w:r>
     </w:p>
     <w:p/>
@@ -3096,10 +3297,7 @@
       </w:pPr>
       <w:bookmarkStart w:id="19" w:name="_Toc121081200"/>
       <w:r>
-        <w:t xml:space="preserve">Dodawanie </w:t>
-      </w:r>
-      <w:r>
-        <w:t>albumu</w:t>
+        <w:t>Dodawanie albumu</w:t>
       </w:r>
       <w:bookmarkEnd w:id="19"/>
       <w:r>
@@ -3116,10 +3314,7 @@
         <w:contextualSpacing w:val="0"/>
       </w:pPr>
       <w:r>
-        <w:t xml:space="preserve">Sprawdzenie czy </w:t>
-      </w:r>
-      <w:r>
-        <w:t>album się utworzył</w:t>
+        <w:t>Sprawdzenie czy album się utworzył</w:t>
       </w:r>
     </w:p>
     <w:p>
@@ -3131,13 +3326,7 @@
         </w:numPr>
       </w:pPr>
       <w:r>
-        <w:t xml:space="preserve">Sprawdzenie czy autor </w:t>
-      </w:r>
-      <w:r>
-        <w:t>albumu</w:t>
-      </w:r>
-      <w:r>
-        <w:t xml:space="preserve"> został dodany prawidłowo</w:t>
+        <w:t>Sprawdzenie czy autor albumu został dodany prawidłowo</w:t>
       </w:r>
     </w:p>
     <w:p>
@@ -3192,10 +3381,7 @@
       </w:r>
       <w:bookmarkStart w:id="20" w:name="_Toc121081201"/>
       <w:r>
-        <w:t xml:space="preserve">Usuwanie </w:t>
-      </w:r>
-      <w:r>
-        <w:t>albumu</w:t>
+        <w:t>Usuwanie albumu</w:t>
       </w:r>
       <w:bookmarkEnd w:id="20"/>
     </w:p>
@@ -3208,10 +3394,7 @@
         </w:numPr>
       </w:pPr>
       <w:r>
-        <w:t xml:space="preserve">Sprawdzenie czy </w:t>
-      </w:r>
-      <w:r>
-        <w:t>usunięcie albumu nie spowoduje usunięcia zdjęć</w:t>
+        <w:t>Sprawdzenie czy usunięcie albumu nie spowoduje usunięcia zdjęć</w:t>
       </w:r>
     </w:p>
     <w:p>
@@ -3246,10 +3429,7 @@
         <w:t>Sprawdzenie czy data usunięcia</w:t>
       </w:r>
       <w:r>
-        <w:t xml:space="preserve"> </w:t>
-      </w:r>
-      <w:r>
-        <w:t>jest prawidłowa</w:t>
+        <w:t xml:space="preserve"> jest prawidłowa</w:t>
       </w:r>
     </w:p>
     <w:p>
@@ -3295,16 +3475,7 @@
         </w:numPr>
       </w:pPr>
       <w:r>
-        <w:t xml:space="preserve">Sprawdzenie czy użytkownik posiada prawo do </w:t>
-      </w:r>
-      <w:r>
-        <w:t>edytowania</w:t>
-      </w:r>
-      <w:r>
-        <w:t xml:space="preserve"> </w:t>
-      </w:r>
-      <w:r>
-        <w:t>albumu</w:t>
+        <w:t>Sprawdzenie czy użytkownik posiada prawo do edytowania albumu</w:t>
       </w:r>
     </w:p>
     <w:p>
@@ -3316,19 +3487,7 @@
         </w:numPr>
       </w:pPr>
       <w:r>
-        <w:t>Sprawdzenie czy zdjęci</w:t>
-      </w:r>
-      <w:r>
-        <w:t>a</w:t>
-      </w:r>
-      <w:r>
-        <w:t xml:space="preserve"> i dane</w:t>
-      </w:r>
-      <w:r>
-        <w:t xml:space="preserve"> albumu</w:t>
-      </w:r>
-      <w:r>
-        <w:t xml:space="preserve"> zostały edytowanie pomyślnie</w:t>
+        <w:t>Sprawdzenie czy zdjęcia i dane albumu zostały edytowanie pomyślnie</w:t>
       </w:r>
     </w:p>
     <w:p>
@@ -5496,6 +5655,92 @@
       </w:pPr>
     </w:lvl>
     <w:lvl w:ilvl="8" w:tplc="FFFFFFFF" w:tentative="1">
+      <w:start w:val="1"/>
+      <w:numFmt w:val="lowerRoman"/>
+      <w:lvlText w:val="%9."/>
+      <w:lvlJc w:val="right"/>
+      <w:pPr>
+        <w:ind w:left="6480" w:hanging="180"/>
+      </w:pPr>
+    </w:lvl>
+  </w:abstractNum>
+  <w:abstractNum w:abstractNumId="22" w15:restartNumberingAfterBreak="0">
+    <w:nsid w:val="7EF01DE1"/>
+    <w:multiLevelType w:val="hybridMultilevel"/>
+    <w:tmpl w:val="60B22A60"/>
+    <w:lvl w:ilvl="0" w:tplc="0415000F">
+      <w:start w:val="1"/>
+      <w:numFmt w:val="decimal"/>
+      <w:lvlText w:val="%1."/>
+      <w:lvlJc w:val="left"/>
+      <w:pPr>
+        <w:ind w:left="720" w:hanging="360"/>
+      </w:pPr>
+    </w:lvl>
+    <w:lvl w:ilvl="1" w:tplc="04150019" w:tentative="1">
+      <w:start w:val="1"/>
+      <w:numFmt w:val="lowerLetter"/>
+      <w:lvlText w:val="%2."/>
+      <w:lvlJc w:val="left"/>
+      <w:pPr>
+        <w:ind w:left="1440" w:hanging="360"/>
+      </w:pPr>
+    </w:lvl>
+    <w:lvl w:ilvl="2" w:tplc="0415001B" w:tentative="1">
+      <w:start w:val="1"/>
+      <w:numFmt w:val="lowerRoman"/>
+      <w:lvlText w:val="%3."/>
+      <w:lvlJc w:val="right"/>
+      <w:pPr>
+        <w:ind w:left="2160" w:hanging="180"/>
+      </w:pPr>
+    </w:lvl>
+    <w:lvl w:ilvl="3" w:tplc="0415000F" w:tentative="1">
+      <w:start w:val="1"/>
+      <w:numFmt w:val="decimal"/>
+      <w:lvlText w:val="%4."/>
+      <w:lvlJc w:val="left"/>
+      <w:pPr>
+        <w:ind w:left="2880" w:hanging="360"/>
+      </w:pPr>
+    </w:lvl>
+    <w:lvl w:ilvl="4" w:tplc="04150019" w:tentative="1">
+      <w:start w:val="1"/>
+      <w:numFmt w:val="lowerLetter"/>
+      <w:lvlText w:val="%5."/>
+      <w:lvlJc w:val="left"/>
+      <w:pPr>
+        <w:ind w:left="3600" w:hanging="360"/>
+      </w:pPr>
+    </w:lvl>
+    <w:lvl w:ilvl="5" w:tplc="0415001B" w:tentative="1">
+      <w:start w:val="1"/>
+      <w:numFmt w:val="lowerRoman"/>
+      <w:lvlText w:val="%6."/>
+      <w:lvlJc w:val="right"/>
+      <w:pPr>
+        <w:ind w:left="4320" w:hanging="180"/>
+      </w:pPr>
+    </w:lvl>
+    <w:lvl w:ilvl="6" w:tplc="0415000F" w:tentative="1">
+      <w:start w:val="1"/>
+      <w:numFmt w:val="decimal"/>
+      <w:lvlText w:val="%7."/>
+      <w:lvlJc w:val="left"/>
+      <w:pPr>
+        <w:ind w:left="5040" w:hanging="360"/>
+      </w:pPr>
+    </w:lvl>
+    <w:lvl w:ilvl="7" w:tplc="04150019" w:tentative="1">
+      <w:start w:val="1"/>
+      <w:numFmt w:val="lowerLetter"/>
+      <w:lvlText w:val="%8."/>
+      <w:lvlJc w:val="left"/>
+      <w:pPr>
+        <w:ind w:left="5760" w:hanging="360"/>
+      </w:pPr>
+    </w:lvl>
+    <w:lvl w:ilvl="8" w:tplc="0415001B" w:tentative="1">
       <w:start w:val="1"/>
       <w:numFmt w:val="lowerRoman"/>
       <w:lvlText w:val="%9."/>
@@ -5570,6 +5815,9 @@
   </w:num>
   <w:num w:numId="22" w16cid:durableId="713115871">
     <w:abstractNumId w:val="14"/>
+  </w:num>
+  <w:num w:numId="23" w16cid:durableId="112526625">
+    <w:abstractNumId w:val="22"/>
   </w:num>
 </w:numbering>
 </file>

</xml_diff>

<commit_message>
cors, auth and basic endpoints
</commit_message>
<xml_diff>
--- a/etap 3/PROJEKT ZESPOŁOWY.docx
+++ b/etap 3/PROJEKT ZESPOŁOWY.docx
@@ -460,9 +460,9 @@
         </w:rPr>
       </w:pPr>
     </w:p>
-    <w:bookmarkStart w:id="0" w:name="_m02au0l9j35y" w:colFirst="0" w:colLast="0" w:displacedByCustomXml="next"/>
+    <w:bookmarkStart w:id="0" w:name="_yn0mhg8i5lwo" w:colFirst="0" w:colLast="0" w:displacedByCustomXml="next"/>
     <w:bookmarkEnd w:id="0" w:displacedByCustomXml="next"/>
-    <w:bookmarkStart w:id="1" w:name="_yn0mhg8i5lwo" w:colFirst="0" w:colLast="0" w:displacedByCustomXml="next"/>
+    <w:bookmarkStart w:id="1" w:name="_m02au0l9j35y" w:colFirst="0" w:colLast="0" w:displacedByCustomXml="next"/>
     <w:bookmarkEnd w:id="1" w:displacedByCustomXml="next"/>
     <w:sdt>
       <w:sdtPr>

</xml_diff>